<commit_message>
Update quick start guide
</commit_message>
<xml_diff>
--- a/Docs/S-Grid Quick Guide.docx
+++ b/Docs/S-Grid Quick Guide.docx
@@ -4,9 +4,6 @@
   <w:body>
     <w:p>
       <w:r>
-        <w:t xml:space="preserve"> </w:t>
-      </w:r>
-      <w:r>
         <w:t xml:space="preserve">S-Grid is implemented in Python and C++. Most of the Python functionality is in the </w:t>
       </w:r>
       <w:r>
@@ -28,7 +25,13 @@
         <w:t xml:space="preserve">; these should never need to be edited by the user. </w:t>
       </w:r>
       <w:r>
-        <w:t xml:space="preserve">The main processing engine is in the sgridHydraulics.dll library. </w:t>
+        <w:t>The main processing engine is in the sgridHydraulics.dll library</w:t>
+      </w:r>
+      <w:r>
+        <w:t xml:space="preserve"> (sgridHydraulics.so for Linux systems)</w:t>
+      </w:r>
+      <w:r>
+        <w:t xml:space="preserve">. </w:t>
       </w:r>
     </w:p>
     <w:p>
@@ -56,6 +59,16 @@
       <w:r>
         <w:t xml:space="preserve">should be the only scripts that the user needs to edit. </w:t>
       </w:r>
+    </w:p>
+    <w:p>
+      <w:r>
+        <w:t xml:space="preserve">4 Test models are provided with the installation, modelling flow down a planar slope, tidal flow on a planar beach, flow in a meandering channel, and rainfall-runoff modelling in the Thames catchment. </w:t>
+      </w:r>
+      <w:r>
+        <w:t xml:space="preserve">These can be used as a starting point for trying S-Grid before building other models. </w:t>
+      </w:r>
+      <w:bookmarkStart w:id="0" w:name="_GoBack"/>
+      <w:bookmarkEnd w:id="0"/>
     </w:p>
     <w:p>
       <w:pPr>
@@ -73,7 +86,13 @@
     </w:p>
     <w:p>
       <w:r>
-        <w:t xml:space="preserve">This step takes a DTM and generates a set of conveyance and storage parameters on a square grid for use in the model run stage. This can be quite computationally intensive, especially for high resolution DTMs, but should only need to be run once. It may need to be rerun if the base data changes (e.g. different DTM, different Manning’s </w:t>
+        <w:t>This step takes a DTM and generates a set of conveyance and storage parameters on a square grid for use in the model run stage. This can be quite computationally intensive, especially for high resolution DTMs, but should only need to be run once</w:t>
+      </w:r>
+      <w:r>
+        <w:t xml:space="preserve"> for each DTM</w:t>
+      </w:r>
+      <w:r>
+        <w:t xml:space="preserve">. It may need to be rerun if the base data changes (e.g. different DTM, different Manning’s </w:t>
       </w:r>
       <w:r>
         <w:rPr>
@@ -128,7 +147,56 @@
                 <w:szCs w:val="20"/>
               </w:rPr>
             </w:pPr>
-            <w:proofErr w:type="spellStart"/>
+            <w:r>
+              <w:rPr>
+                <w:rFonts w:ascii="Monospac821 BT" w:hAnsi="Monospac821 BT"/>
+                <w:sz w:val="20"/>
+                <w:szCs w:val="20"/>
+              </w:rPr>
+              <w:t>sgridPath</w:t>
+            </w:r>
+          </w:p>
+        </w:tc>
+        <w:tc>
+          <w:tcPr>
+            <w:tcW w:w="4310" w:type="dxa"/>
+          </w:tcPr>
+          <w:p>
+            <w:r>
+              <w:t>Path to where the sgrid.py, sgridHydraulics.dll etc files are stored. This allows you to have multiple folders using the same sgrid.py etc files. Use “./” if they are i</w:t>
+            </w:r>
+            <w:r>
+              <w:t>n the same folder as buildModel</w:t>
+            </w:r>
+            <w:r>
+              <w:t>.py.</w:t>
+            </w:r>
+          </w:p>
+        </w:tc>
+        <w:tc>
+          <w:tcPr>
+            <w:tcW w:w="2453" w:type="dxa"/>
+          </w:tcPr>
+          <w:p>
+            <w:r>
+              <w:t>Required</w:t>
+            </w:r>
+          </w:p>
+        </w:tc>
+      </w:tr>
+      <w:tr>
+        <w:tc>
+          <w:tcPr>
+            <w:tcW w:w="2263" w:type="dxa"/>
+          </w:tcPr>
+          <w:p>
+            <w:pPr>
+              <w:rPr>
+                <w:rFonts w:ascii="Monospac821 BT" w:hAnsi="Monospac821 BT"/>
+                <w:sz w:val="20"/>
+                <w:szCs w:val="20"/>
+              </w:rPr>
+            </w:pPr>
             <w:r>
               <w:rPr>
                 <w:rFonts w:ascii="Monospac821 BT" w:hAnsi="Monospac821 BT"/>
@@ -137,7 +205,6 @@
               </w:rPr>
               <w:t>dtmFileName</w:t>
             </w:r>
-            <w:proofErr w:type="spellEnd"/>
           </w:p>
         </w:tc>
         <w:tc>
@@ -148,6 +215,9 @@
             <w:r>
               <w:t>Path to the DTM file, can be in any GDAL recognised format</w:t>
             </w:r>
+            <w:r>
+              <w:t xml:space="preserve"> (e.g. *.tif, *.asc)</w:t>
+            </w:r>
           </w:p>
         </w:tc>
         <w:tc>
@@ -174,7 +244,6 @@
                 <w:szCs w:val="20"/>
               </w:rPr>
             </w:pPr>
-            <w:proofErr w:type="spellStart"/>
             <w:r>
               <w:rPr>
                 <w:rFonts w:ascii="Monospac821 BT" w:hAnsi="Monospac821 BT"/>
@@ -183,7 +252,6 @@
               </w:rPr>
               <w:t>clipPolyFileName</w:t>
             </w:r>
-            <w:proofErr w:type="spellEnd"/>
           </w:p>
         </w:tc>
         <w:tc>
@@ -220,7 +288,6 @@
                 <w:szCs w:val="20"/>
               </w:rPr>
             </w:pPr>
-            <w:proofErr w:type="spellStart"/>
             <w:r>
               <w:rPr>
                 <w:rFonts w:ascii="Monospac821 BT" w:hAnsi="Monospac821 BT"/>
@@ -229,7 +296,6 @@
               </w:rPr>
               <w:t>useTempTopoFile</w:t>
             </w:r>
-            <w:proofErr w:type="spellEnd"/>
           </w:p>
         </w:tc>
         <w:tc>
@@ -277,34 +343,25 @@
                 <w:szCs w:val="20"/>
               </w:rPr>
             </w:pPr>
-            <w:proofErr w:type="spellStart"/>
-            <w:r>
-              <w:rPr>
-                <w:rFonts w:ascii="Monospac821 BT" w:hAnsi="Monospac821 BT"/>
-                <w:sz w:val="20"/>
-                <w:szCs w:val="20"/>
-              </w:rPr>
-              <w:t>noDataValue</w:t>
-            </w:r>
-            <w:proofErr w:type="spellEnd"/>
-            <w:r>
-              <w:rPr>
-                <w:rFonts w:ascii="Monospac821 BT" w:hAnsi="Monospac821 BT"/>
-                <w:sz w:val="20"/>
-                <w:szCs w:val="20"/>
-              </w:rPr>
-              <w:t xml:space="preserve"> and </w:t>
-            </w:r>
-            <w:proofErr w:type="spellStart"/>
-            <w:r>
-              <w:rPr>
-                <w:rFonts w:ascii="Monospac821 BT" w:hAnsi="Monospac821 BT"/>
-                <w:sz w:val="20"/>
-                <w:szCs w:val="20"/>
-              </w:rPr>
-              <w:t>noDataReplacement</w:t>
-            </w:r>
-            <w:proofErr w:type="spellEnd"/>
+            <w:r>
+              <w:rPr>
+                <w:rFonts w:ascii="Monospac821 BT" w:hAnsi="Monospac821 BT"/>
+                <w:sz w:val="20"/>
+                <w:szCs w:val="20"/>
+              </w:rPr>
+              <w:t xml:space="preserve">noDataValue </w:t>
+            </w:r>
+            <w:r>
+              <w:t>and</w:t>
+            </w:r>
+            <w:r>
+              <w:rPr>
+                <w:rFonts w:ascii="Monospac821 BT" w:hAnsi="Monospac821 BT"/>
+                <w:sz w:val="20"/>
+                <w:szCs w:val="20"/>
+              </w:rPr>
+              <w:t xml:space="preserve"> noDataReplacement</w:t>
+            </w:r>
           </w:p>
         </w:tc>
         <w:tc>
@@ -341,7 +398,6 @@
                 <w:szCs w:val="20"/>
               </w:rPr>
             </w:pPr>
-            <w:proofErr w:type="spellStart"/>
             <w:r>
               <w:rPr>
                 <w:rFonts w:ascii="Monospac821 BT" w:hAnsi="Monospac821 BT"/>
@@ -350,7 +406,6 @@
               </w:rPr>
               <w:t>addNullEdges</w:t>
             </w:r>
-            <w:proofErr w:type="spellEnd"/>
           </w:p>
         </w:tc>
         <w:tc>
@@ -387,34 +442,25 @@
                 <w:szCs w:val="20"/>
               </w:rPr>
             </w:pPr>
-            <w:proofErr w:type="spellStart"/>
-            <w:r>
-              <w:rPr>
-                <w:rFonts w:ascii="Monospac821 BT" w:hAnsi="Monospac821 BT"/>
-                <w:sz w:val="20"/>
-                <w:szCs w:val="20"/>
-              </w:rPr>
-              <w:t>xll</w:t>
-            </w:r>
-            <w:proofErr w:type="spellEnd"/>
-            <w:r>
-              <w:rPr>
-                <w:rFonts w:ascii="Monospac821 BT" w:hAnsi="Monospac821 BT"/>
-                <w:sz w:val="20"/>
-                <w:szCs w:val="20"/>
-              </w:rPr>
-              <w:t xml:space="preserve"> and </w:t>
-            </w:r>
-            <w:proofErr w:type="spellStart"/>
-            <w:r>
-              <w:rPr>
-                <w:rFonts w:ascii="Monospac821 BT" w:hAnsi="Monospac821 BT"/>
-                <w:sz w:val="20"/>
-                <w:szCs w:val="20"/>
-              </w:rPr>
-              <w:t>yll</w:t>
-            </w:r>
-            <w:proofErr w:type="spellEnd"/>
+            <w:r>
+              <w:rPr>
+                <w:rFonts w:ascii="Monospac821 BT" w:hAnsi="Monospac821 BT"/>
+                <w:sz w:val="20"/>
+                <w:szCs w:val="20"/>
+              </w:rPr>
+              <w:t xml:space="preserve">xll </w:t>
+            </w:r>
+            <w:r>
+              <w:t>and</w:t>
+            </w:r>
+            <w:r>
+              <w:rPr>
+                <w:rFonts w:ascii="Monospac821 BT" w:hAnsi="Monospac821 BT"/>
+                <w:sz w:val="20"/>
+                <w:szCs w:val="20"/>
+              </w:rPr>
+              <w:t xml:space="preserve"> yll</w:t>
+            </w:r>
           </w:p>
         </w:tc>
         <w:tc>
@@ -451,7 +497,6 @@
                 <w:szCs w:val="20"/>
               </w:rPr>
             </w:pPr>
-            <w:proofErr w:type="spellStart"/>
             <w:r>
               <w:rPr>
                 <w:rFonts w:ascii="Monospac821 BT" w:hAnsi="Monospac821 BT"/>
@@ -460,7 +505,6 @@
               </w:rPr>
               <w:t>cellSize</w:t>
             </w:r>
-            <w:proofErr w:type="spellEnd"/>
           </w:p>
         </w:tc>
         <w:tc>
@@ -497,34 +541,25 @@
                 <w:szCs w:val="20"/>
               </w:rPr>
             </w:pPr>
-            <w:proofErr w:type="spellStart"/>
-            <w:r>
-              <w:rPr>
-                <w:rFonts w:ascii="Monospac821 BT" w:hAnsi="Monospac821 BT"/>
-                <w:sz w:val="20"/>
-                <w:szCs w:val="20"/>
-              </w:rPr>
-              <w:t>xsz</w:t>
-            </w:r>
-            <w:proofErr w:type="spellEnd"/>
-            <w:r>
-              <w:rPr>
-                <w:rFonts w:ascii="Monospac821 BT" w:hAnsi="Monospac821 BT"/>
-                <w:sz w:val="20"/>
-                <w:szCs w:val="20"/>
-              </w:rPr>
-              <w:t xml:space="preserve"> and </w:t>
-            </w:r>
-            <w:proofErr w:type="spellStart"/>
-            <w:r>
-              <w:rPr>
-                <w:rFonts w:ascii="Monospac821 BT" w:hAnsi="Monospac821 BT"/>
-                <w:sz w:val="20"/>
-                <w:szCs w:val="20"/>
-              </w:rPr>
-              <w:t>ysz</w:t>
-            </w:r>
-            <w:proofErr w:type="spellEnd"/>
+            <w:r>
+              <w:rPr>
+                <w:rFonts w:ascii="Monospac821 BT" w:hAnsi="Monospac821 BT"/>
+                <w:sz w:val="20"/>
+                <w:szCs w:val="20"/>
+              </w:rPr>
+              <w:t xml:space="preserve">xsz </w:t>
+            </w:r>
+            <w:r>
+              <w:t>and</w:t>
+            </w:r>
+            <w:r>
+              <w:rPr>
+                <w:rFonts w:ascii="Monospac821 BT" w:hAnsi="Monospac821 BT"/>
+                <w:sz w:val="20"/>
+                <w:szCs w:val="20"/>
+              </w:rPr>
+              <w:t xml:space="preserve"> ysz</w:t>
+            </w:r>
           </w:p>
         </w:tc>
         <w:tc>
@@ -561,7 +596,6 @@
                 <w:szCs w:val="20"/>
               </w:rPr>
             </w:pPr>
-            <w:proofErr w:type="spellStart"/>
             <w:r>
               <w:rPr>
                 <w:rFonts w:ascii="Monospac821 BT" w:hAnsi="Monospac821 BT"/>
@@ -570,7 +604,6 @@
               </w:rPr>
               <w:t>nFloodplain</w:t>
             </w:r>
-            <w:proofErr w:type="spellEnd"/>
           </w:p>
         </w:tc>
         <w:tc>
@@ -589,15 +622,60 @@
           </w:tcPr>
           <w:p>
             <w:r>
-              <w:t xml:space="preserve">Required, but ignored if </w:t>
-            </w:r>
-            <w:proofErr w:type="spellStart"/>
-            <w:r>
+              <w:t>Required, but ignored if nFloodplainFile present</w:t>
+            </w:r>
+          </w:p>
+        </w:tc>
+      </w:tr>
+      <w:tr>
+        <w:tc>
+          <w:tcPr>
+            <w:tcW w:w="2263" w:type="dxa"/>
+          </w:tcPr>
+          <w:p>
+            <w:pPr>
+              <w:rPr>
+                <w:rFonts w:ascii="Monospac821 BT" w:hAnsi="Monospac821 BT"/>
+                <w:sz w:val="20"/>
+                <w:szCs w:val="20"/>
+              </w:rPr>
+            </w:pPr>
+            <w:r>
+              <w:rPr>
+                <w:rFonts w:ascii="Monospac821 BT" w:hAnsi="Monospac821 BT"/>
+                <w:sz w:val="20"/>
+                <w:szCs w:val="20"/>
+              </w:rPr>
               <w:t>nFloodplainFile</w:t>
             </w:r>
-            <w:proofErr w:type="spellEnd"/>
-            <w:r>
-              <w:t xml:space="preserve"> present</w:t>
+          </w:p>
+        </w:tc>
+        <w:tc>
+          <w:tcPr>
+            <w:tcW w:w="4310" w:type="dxa"/>
+          </w:tcPr>
+          <w:p>
+            <w:r>
+              <w:t xml:space="preserve">Raster of Manning’s </w:t>
+            </w:r>
+            <w:r>
+              <w:rPr>
+                <w:i/>
+              </w:rPr>
+              <w:t>n</w:t>
+            </w:r>
+            <w:r>
+              <w:t xml:space="preserve"> values with same extent and resolution as DTM</w:t>
+            </w:r>
+          </w:p>
+        </w:tc>
+        <w:tc>
+          <w:tcPr>
+            <w:tcW w:w="2453" w:type="dxa"/>
+          </w:tcPr>
+          <w:p>
+            <w:r>
+              <w:t>Set to None if not required</w:t>
             </w:r>
           </w:p>
         </w:tc>
@@ -615,16 +693,15 @@
                 <w:szCs w:val="20"/>
               </w:rPr>
             </w:pPr>
-            <w:proofErr w:type="spellStart"/>
-            <w:r>
-              <w:rPr>
-                <w:rFonts w:ascii="Monospac821 BT" w:hAnsi="Monospac821 BT"/>
-                <w:sz w:val="20"/>
-                <w:szCs w:val="20"/>
-              </w:rPr>
-              <w:t>nFloodplainFile</w:t>
-            </w:r>
-            <w:proofErr w:type="spellEnd"/>
+            <w:r>
+              <w:rPr>
+                <w:rFonts w:ascii="Monospac821 BT" w:hAnsi="Monospac821 BT"/>
+                <w:sz w:val="20"/>
+                <w:szCs w:val="20"/>
+              </w:rPr>
+              <w:lastRenderedPageBreak/>
+              <w:t>outputFile</w:t>
+            </w:r>
           </w:p>
         </w:tc>
         <w:tc>
@@ -633,16 +710,7 @@
           </w:tcPr>
           <w:p>
             <w:r>
-              <w:t xml:space="preserve">Raster of Manning’s </w:t>
-            </w:r>
-            <w:r>
-              <w:rPr>
-                <w:i/>
-              </w:rPr>
-              <w:t>n</w:t>
-            </w:r>
-            <w:r>
-              <w:t xml:space="preserve"> values with same extent and resolution as DTM</w:t>
+              <w:t>Path to file for storing the conveyance and storage parameters (this uses a pickle format)</w:t>
             </w:r>
           </w:p>
         </w:tc>
@@ -652,7 +720,7 @@
           </w:tcPr>
           <w:p>
             <w:r>
-              <w:t>Set to None if not required</w:t>
+              <w:t>Required</w:t>
             </w:r>
           </w:p>
         </w:tc>
@@ -670,53 +738,6 @@
                 <w:szCs w:val="20"/>
               </w:rPr>
             </w:pPr>
-            <w:proofErr w:type="spellStart"/>
-            <w:r>
-              <w:rPr>
-                <w:rFonts w:ascii="Monospac821 BT" w:hAnsi="Monospac821 BT"/>
-                <w:sz w:val="20"/>
-                <w:szCs w:val="20"/>
-              </w:rPr>
-              <w:t>outputFile</w:t>
-            </w:r>
-            <w:proofErr w:type="spellEnd"/>
-          </w:p>
-        </w:tc>
-        <w:tc>
-          <w:tcPr>
-            <w:tcW w:w="4310" w:type="dxa"/>
-          </w:tcPr>
-          <w:p>
-            <w:r>
-              <w:t>Path to file for storing the conveyance and storage parameters (this uses a pickle format)</w:t>
-            </w:r>
-          </w:p>
-        </w:tc>
-        <w:tc>
-          <w:tcPr>
-            <w:tcW w:w="2453" w:type="dxa"/>
-          </w:tcPr>
-          <w:p>
-            <w:r>
-              <w:t>Required</w:t>
-            </w:r>
-          </w:p>
-        </w:tc>
-      </w:tr>
-      <w:tr>
-        <w:tc>
-          <w:tcPr>
-            <w:tcW w:w="2263" w:type="dxa"/>
-          </w:tcPr>
-          <w:p>
-            <w:pPr>
-              <w:rPr>
-                <w:rFonts w:ascii="Monospac821 BT" w:hAnsi="Monospac821 BT"/>
-                <w:sz w:val="20"/>
-                <w:szCs w:val="20"/>
-              </w:rPr>
-            </w:pPr>
-            <w:proofErr w:type="spellStart"/>
             <w:r>
               <w:rPr>
                 <w:rFonts w:ascii="Monospac821 BT" w:hAnsi="Monospac821 BT"/>
@@ -725,7 +746,6 @@
               </w:rPr>
               <w:t>gridFileName</w:t>
             </w:r>
-            <w:proofErr w:type="spellEnd"/>
           </w:p>
         </w:tc>
         <w:tc>
@@ -752,41 +772,88 @@
     </w:tbl>
     <w:p/>
     <w:p>
-      <w:pPr>
+      <w:r>
+        <w:t xml:space="preserve">To build a model, edit the buildModel.py </w:t>
+      </w:r>
+      <w:r>
+        <w:t xml:space="preserve">(it can be saved with a different name) </w:t>
+      </w:r>
+      <w:r>
+        <w:t xml:space="preserve">script and run. </w:t>
+      </w:r>
+      <w:r>
+        <w:t>The outputs will be:</w:t>
+      </w:r>
+    </w:p>
+    <w:p>
+      <w:pPr>
+        <w:pStyle w:val="ListParagraph"/>
+        <w:numPr>
+          <w:ilvl w:val="0"/>
+          <w:numId w:val="7"/>
+        </w:numPr>
+      </w:pPr>
+      <w:r>
+        <w:t xml:space="preserve">grid.csv/grid.csvt (or as specified by the </w:t>
+      </w:r>
+      <w:r>
+        <w:rPr>
+          <w:rFonts w:ascii="Monospac821 BT" w:hAnsi="Monospac821 BT"/>
+          <w:sz w:val="20"/>
+          <w:szCs w:val="20"/>
+        </w:rPr>
+        <w:t>gridFileName</w:t>
+      </w:r>
+      <w:r>
+        <w:t xml:space="preserve"> parameter), which can be loaded into GIS to show the location of model grid cells</w:t>
+      </w:r>
+    </w:p>
+    <w:p>
+      <w:pPr>
+        <w:pStyle w:val="ListParagraph"/>
+        <w:numPr>
+          <w:ilvl w:val="0"/>
+          <w:numId w:val="7"/>
+        </w:numPr>
+      </w:pPr>
+      <w:r>
+        <w:t xml:space="preserve">params.pck (or as specified by the </w:t>
+      </w:r>
+      <w:r>
+        <w:rPr>
+          <w:rFonts w:ascii="Monospac821 BT" w:hAnsi="Monospac821 BT"/>
+          <w:sz w:val="20"/>
+          <w:szCs w:val="20"/>
+        </w:rPr>
+        <w:t>outputFile</w:t>
+      </w:r>
+      <w:r>
+        <w:t xml:space="preserve"> parameter), the file storing all the conveyance and storage parameters for each cell, to be used by runModel.py</w:t>
+      </w:r>
+    </w:p>
+    <w:p>
+      <w:pPr>
+        <w:pStyle w:val="ListParagraph"/>
+        <w:numPr>
+          <w:ilvl w:val="0"/>
+          <w:numId w:val="7"/>
+        </w:numPr>
+      </w:pPr>
+      <w:r>
+        <w:t>conveyanceParams.csv/storageParams.csv, storing information about conveyance between and storage within cells, which can be loaded into GIS for user inspection</w:t>
+      </w:r>
+    </w:p>
+    <w:p>
+      <w:pPr>
+        <w:rPr>
+          <w:b/>
+        </w:rPr>
+      </w:pPr>
+      <w:r>
         <w:rPr>
           <w:b/>
           <w:sz w:val="28"/>
         </w:rPr>
-      </w:pPr>
-      <w:r>
-        <w:t xml:space="preserve">To build a model, edit the buildModel.py </w:t>
-      </w:r>
-      <w:r>
-        <w:t xml:space="preserve">(it can be saved with a different name) </w:t>
-      </w:r>
-      <w:r>
-        <w:t xml:space="preserve">script and run. </w:t>
-      </w:r>
-      <w:r>
-        <w:rPr>
-          <w:b/>
-          <w:sz w:val="28"/>
-        </w:rPr>
-        <w:br w:type="page"/>
-      </w:r>
-    </w:p>
-    <w:p>
-      <w:pPr>
-        <w:rPr>
-          <w:b/>
-        </w:rPr>
-      </w:pPr>
-      <w:r>
-        <w:rPr>
-          <w:b/>
-          <w:sz w:val="28"/>
-        </w:rPr>
-        <w:lastRenderedPageBreak/>
         <w:t>Model run</w:t>
       </w:r>
     </w:p>
@@ -827,7 +894,50 @@
                 <w:szCs w:val="20"/>
               </w:rPr>
             </w:pPr>
-            <w:proofErr w:type="spellStart"/>
+            <w:r>
+              <w:rPr>
+                <w:rFonts w:ascii="Monospac821 BT" w:hAnsi="Monospac821 BT"/>
+                <w:sz w:val="20"/>
+                <w:szCs w:val="20"/>
+              </w:rPr>
+              <w:t>sgridPath</w:t>
+            </w:r>
+          </w:p>
+        </w:tc>
+        <w:tc>
+          <w:tcPr>
+            <w:tcW w:w="3909" w:type="dxa"/>
+          </w:tcPr>
+          <w:p>
+            <w:r>
+              <w:t>As for buildModel.py.</w:t>
+            </w:r>
+          </w:p>
+        </w:tc>
+        <w:tc>
+          <w:tcPr>
+            <w:tcW w:w="1649" w:type="dxa"/>
+          </w:tcPr>
+          <w:p>
+            <w:r>
+              <w:t>Required</w:t>
+            </w:r>
+          </w:p>
+        </w:tc>
+      </w:tr>
+      <w:tr>
+        <w:tc>
+          <w:tcPr>
+            <w:tcW w:w="3468" w:type="dxa"/>
+          </w:tcPr>
+          <w:p>
+            <w:pPr>
+              <w:rPr>
+                <w:rFonts w:ascii="Monospac821 BT" w:hAnsi="Monospac821 BT"/>
+                <w:sz w:val="20"/>
+                <w:szCs w:val="20"/>
+              </w:rPr>
+            </w:pPr>
             <w:r>
               <w:rPr>
                 <w:rFonts w:ascii="Monospac821 BT" w:hAnsi="Monospac821 BT"/>
@@ -836,7 +946,6 @@
               </w:rPr>
               <w:t>parametersFile</w:t>
             </w:r>
-            <w:proofErr w:type="spellEnd"/>
           </w:p>
         </w:tc>
         <w:tc>
@@ -873,7 +982,6 @@
                 <w:szCs w:val="20"/>
               </w:rPr>
             </w:pPr>
-            <w:proofErr w:type="spellStart"/>
             <w:r>
               <w:rPr>
                 <w:rFonts w:ascii="Monospac821 BT" w:hAnsi="Monospac821 BT"/>
@@ -882,7 +990,6 @@
               </w:rPr>
               <w:t>outputDirectory</w:t>
             </w:r>
-            <w:proofErr w:type="spellEnd"/>
           </w:p>
         </w:tc>
         <w:tc>
@@ -925,7 +1032,6 @@
                 <w:szCs w:val="20"/>
               </w:rPr>
             </w:pPr>
-            <w:proofErr w:type="spellStart"/>
             <w:r>
               <w:rPr>
                 <w:rFonts w:ascii="Monospac821 BT" w:hAnsi="Monospac821 BT"/>
@@ -934,7 +1040,6 @@
               </w:rPr>
               <w:t>outputPrefix</w:t>
             </w:r>
-            <w:proofErr w:type="spellEnd"/>
           </w:p>
         </w:tc>
         <w:tc>
@@ -974,7 +1079,6 @@
                 <w:szCs w:val="20"/>
               </w:rPr>
             </w:pPr>
-            <w:proofErr w:type="spellStart"/>
             <w:r>
               <w:rPr>
                 <w:rFonts w:ascii="Monospac821 BT" w:hAnsi="Monospac821 BT"/>
@@ -983,7 +1087,6 @@
               </w:rPr>
               <w:t>rainfallDuration</w:t>
             </w:r>
-            <w:proofErr w:type="spellEnd"/>
           </w:p>
         </w:tc>
         <w:tc>
@@ -1020,7 +1123,6 @@
                 <w:szCs w:val="20"/>
               </w:rPr>
             </w:pPr>
-            <w:proofErr w:type="spellStart"/>
             <w:r>
               <w:rPr>
                 <w:rFonts w:ascii="Monospac821 BT" w:hAnsi="Monospac821 BT"/>
@@ -1029,7 +1131,6 @@
               </w:rPr>
               <w:t>rainfallStart</w:t>
             </w:r>
-            <w:proofErr w:type="spellEnd"/>
           </w:p>
         </w:tc>
         <w:tc>
@@ -1110,7 +1211,6 @@
                 <w:szCs w:val="20"/>
               </w:rPr>
             </w:pPr>
-            <w:proofErr w:type="spellStart"/>
             <w:r>
               <w:rPr>
                 <w:rFonts w:ascii="Monospac821 BT" w:hAnsi="Monospac821 BT"/>
@@ -1119,7 +1219,6 @@
               </w:rPr>
               <w:t>rainfallDepth</w:t>
             </w:r>
-            <w:proofErr w:type="spellEnd"/>
           </w:p>
         </w:tc>
         <w:tc>
@@ -1162,7 +1261,6 @@
                 <w:szCs w:val="20"/>
               </w:rPr>
             </w:pPr>
-            <w:proofErr w:type="spellStart"/>
             <w:r>
               <w:rPr>
                 <w:rFonts w:ascii="Monospac821 BT" w:hAnsi="Monospac821 BT"/>
@@ -1171,7 +1269,6 @@
               </w:rPr>
               <w:t>initialWlFile</w:t>
             </w:r>
-            <w:proofErr w:type="spellEnd"/>
           </w:p>
         </w:tc>
         <w:tc>
@@ -1214,7 +1311,6 @@
                 <w:szCs w:val="20"/>
               </w:rPr>
             </w:pPr>
-            <w:proofErr w:type="spellStart"/>
             <w:r>
               <w:rPr>
                 <w:rFonts w:ascii="Monospac821 BT" w:hAnsi="Monospac821 BT"/>
@@ -1223,7 +1319,6 @@
               </w:rPr>
               <w:t>pcRunoff</w:t>
             </w:r>
-            <w:proofErr w:type="spellEnd"/>
           </w:p>
         </w:tc>
         <w:tc>
@@ -1260,7 +1355,6 @@
                 <w:szCs w:val="20"/>
               </w:rPr>
             </w:pPr>
-            <w:proofErr w:type="spellStart"/>
             <w:r>
               <w:rPr>
                 <w:rFonts w:ascii="Monospac821 BT" w:hAnsi="Monospac821 BT"/>
@@ -1269,7 +1363,6 @@
               </w:rPr>
               <w:t>saveMax</w:t>
             </w:r>
-            <w:proofErr w:type="spellEnd"/>
           </w:p>
         </w:tc>
         <w:tc>
@@ -1306,7 +1399,6 @@
                 <w:szCs w:val="20"/>
               </w:rPr>
             </w:pPr>
-            <w:proofErr w:type="spellStart"/>
             <w:r>
               <w:rPr>
                 <w:rFonts w:ascii="Monospac821 BT" w:hAnsi="Monospac821 BT"/>
@@ -1315,7 +1407,6 @@
               </w:rPr>
               <w:t>SaveEnd</w:t>
             </w:r>
-            <w:proofErr w:type="spellEnd"/>
           </w:p>
         </w:tc>
         <w:tc>
@@ -1352,16 +1443,15 @@
                 <w:szCs w:val="20"/>
               </w:rPr>
             </w:pPr>
-            <w:proofErr w:type="spellStart"/>
-            <w:r>
-              <w:rPr>
-                <w:rFonts w:ascii="Monospac821 BT" w:hAnsi="Monospac821 BT"/>
-                <w:sz w:val="20"/>
-                <w:szCs w:val="20"/>
-              </w:rPr>
+            <w:r>
+              <w:rPr>
+                <w:rFonts w:ascii="Monospac821 BT" w:hAnsi="Monospac821 BT"/>
+                <w:sz w:val="20"/>
+                <w:szCs w:val="20"/>
+              </w:rPr>
+              <w:lastRenderedPageBreak/>
               <w:t>flowPointShp</w:t>
             </w:r>
-            <w:proofErr w:type="spellEnd"/>
           </w:p>
         </w:tc>
         <w:tc>
@@ -1398,7 +1488,6 @@
                 <w:szCs w:val="20"/>
               </w:rPr>
             </w:pPr>
-            <w:proofErr w:type="spellStart"/>
             <w:r>
               <w:rPr>
                 <w:rFonts w:ascii="Monospac821 BT" w:hAnsi="Monospac821 BT"/>
@@ -1407,7 +1496,6 @@
               </w:rPr>
               <w:t>flowAttr</w:t>
             </w:r>
-            <w:proofErr w:type="spellEnd"/>
           </w:p>
         </w:tc>
         <w:tc>
@@ -1444,7 +1532,6 @@
                 <w:szCs w:val="20"/>
               </w:rPr>
             </w:pPr>
-            <w:proofErr w:type="spellStart"/>
             <w:r>
               <w:rPr>
                 <w:rFonts w:ascii="Monospac821 BT" w:hAnsi="Monospac821 BT"/>
@@ -1453,7 +1540,6 @@
               </w:rPr>
               <w:t>flowMultiplier</w:t>
             </w:r>
-            <w:proofErr w:type="spellEnd"/>
           </w:p>
         </w:tc>
         <w:tc>
@@ -1490,7 +1576,6 @@
                 <w:szCs w:val="20"/>
               </w:rPr>
             </w:pPr>
-            <w:proofErr w:type="spellStart"/>
             <w:r>
               <w:rPr>
                 <w:rFonts w:ascii="Monospac821 BT" w:hAnsi="Monospac821 BT"/>
@@ -1499,7 +1584,6 @@
               </w:rPr>
               <w:t>baseFlow</w:t>
             </w:r>
-            <w:proofErr w:type="spellEnd"/>
           </w:p>
         </w:tc>
         <w:tc>
@@ -1554,7 +1638,6 @@
                 <w:szCs w:val="20"/>
               </w:rPr>
             </w:pPr>
-            <w:proofErr w:type="spellStart"/>
             <w:r>
               <w:rPr>
                 <w:rFonts w:ascii="Monospac821 BT" w:hAnsi="Monospac821 BT"/>
@@ -1563,7 +1646,6 @@
               </w:rPr>
               <w:t>wlShp</w:t>
             </w:r>
-            <w:proofErr w:type="spellEnd"/>
           </w:p>
         </w:tc>
         <w:tc>
@@ -1600,7 +1682,6 @@
                 <w:szCs w:val="20"/>
               </w:rPr>
             </w:pPr>
-            <w:proofErr w:type="spellStart"/>
             <w:r>
               <w:rPr>
                 <w:rFonts w:ascii="Monospac821 BT" w:hAnsi="Monospac821 BT"/>
@@ -1609,7 +1690,6 @@
               </w:rPr>
               <w:t>wlAttr</w:t>
             </w:r>
-            <w:proofErr w:type="spellEnd"/>
           </w:p>
         </w:tc>
         <w:tc>
@@ -1646,7 +1726,6 @@
                 <w:szCs w:val="20"/>
               </w:rPr>
             </w:pPr>
-            <w:proofErr w:type="spellStart"/>
             <w:r>
               <w:rPr>
                 <w:rFonts w:ascii="Monospac821 BT" w:hAnsi="Monospac821 BT"/>
@@ -1655,7 +1734,6 @@
               </w:rPr>
               <w:t>initialWL</w:t>
             </w:r>
-            <w:proofErr w:type="spellEnd"/>
           </w:p>
         </w:tc>
         <w:tc>
@@ -1692,7 +1770,6 @@
                 <w:szCs w:val="20"/>
               </w:rPr>
             </w:pPr>
-            <w:proofErr w:type="spellStart"/>
             <w:r>
               <w:rPr>
                 <w:rFonts w:ascii="Monospac821 BT" w:hAnsi="Monospac821 BT"/>
@@ -1701,7 +1778,6 @@
               </w:rPr>
               <w:t>initialTimeStep</w:t>
             </w:r>
-            <w:proofErr w:type="spellEnd"/>
           </w:p>
         </w:tc>
         <w:tc>
@@ -1738,7 +1814,6 @@
                 <w:szCs w:val="20"/>
               </w:rPr>
             </w:pPr>
-            <w:proofErr w:type="spellStart"/>
             <w:r>
               <w:rPr>
                 <w:rFonts w:ascii="Monospac821 BT" w:hAnsi="Monospac821 BT"/>
@@ -1747,7 +1822,6 @@
               </w:rPr>
               <w:t>minTimeStep</w:t>
             </w:r>
-            <w:proofErr w:type="spellEnd"/>
           </w:p>
         </w:tc>
         <w:tc>
@@ -1784,7 +1858,6 @@
                 <w:szCs w:val="20"/>
               </w:rPr>
             </w:pPr>
-            <w:proofErr w:type="spellStart"/>
             <w:r>
               <w:rPr>
                 <w:rFonts w:ascii="Monospac821 BT" w:hAnsi="Monospac821 BT"/>
@@ -1793,7 +1866,6 @@
               </w:rPr>
               <w:t>maxTimeStep</w:t>
             </w:r>
-            <w:proofErr w:type="spellEnd"/>
           </w:p>
         </w:tc>
         <w:tc>
@@ -1830,7 +1902,6 @@
                 <w:szCs w:val="20"/>
               </w:rPr>
             </w:pPr>
-            <w:proofErr w:type="spellStart"/>
             <w:r>
               <w:rPr>
                 <w:rFonts w:ascii="Monospac821 BT" w:hAnsi="Monospac821 BT"/>
@@ -1839,7 +1910,6 @@
               </w:rPr>
               <w:t>reservoirShpFileName</w:t>
             </w:r>
-            <w:proofErr w:type="spellEnd"/>
           </w:p>
         </w:tc>
         <w:tc>
@@ -1859,14 +1929,12 @@
             <w:r>
               <w:t xml:space="preserve"> gives the crest elevation, </w:t>
             </w:r>
-            <w:proofErr w:type="spellStart"/>
             <w:r>
               <w:rPr>
                 <w:i/>
               </w:rPr>
               <w:t>wc</w:t>
             </w:r>
-            <w:proofErr w:type="spellEnd"/>
             <w:r>
               <w:t xml:space="preserve"> the weir coefficient.</w:t>
             </w:r>
@@ -1896,7 +1964,6 @@
                 <w:szCs w:val="20"/>
               </w:rPr>
             </w:pPr>
-            <w:proofErr w:type="spellStart"/>
             <w:r>
               <w:rPr>
                 <w:rFonts w:ascii="Monospac821 BT" w:hAnsi="Monospac821 BT"/>
@@ -1905,7 +1972,6 @@
               </w:rPr>
               <w:t>spillwayShpFileName</w:t>
             </w:r>
-            <w:proofErr w:type="spellEnd"/>
           </w:p>
         </w:tc>
         <w:tc>
@@ -1934,14 +2000,12 @@
             <w:r>
               <w:t xml:space="preserve"> for width and </w:t>
             </w:r>
-            <w:proofErr w:type="spellStart"/>
             <w:r>
               <w:rPr>
                 <w:i/>
               </w:rPr>
               <w:t>wc</w:t>
             </w:r>
-            <w:proofErr w:type="spellEnd"/>
             <w:r>
               <w:t xml:space="preserve"> for weir coefficient. </w:t>
             </w:r>
@@ -1971,7 +2035,6 @@
                 <w:szCs w:val="20"/>
               </w:rPr>
             </w:pPr>
-            <w:proofErr w:type="spellStart"/>
             <w:r>
               <w:rPr>
                 <w:rFonts w:ascii="Monospac821 BT" w:hAnsi="Monospac821 BT"/>
@@ -1980,7 +2043,6 @@
               </w:rPr>
               <w:t>conveyanceParameterFileName</w:t>
             </w:r>
-            <w:proofErr w:type="spellEnd"/>
           </w:p>
         </w:tc>
         <w:tc>
@@ -2082,29 +2144,8 @@
             <w:r>
               <w:t xml:space="preserve"> </w:t>
             </w:r>
-            <w:proofErr w:type="spellStart"/>
-            <w:r>
-              <w:t>wlGrid</w:t>
-            </w:r>
-            <w:proofErr w:type="spellEnd"/>
-            <w:r>
-              <w:t>[</w:t>
-            </w:r>
-            <w:proofErr w:type="spellStart"/>
-            <w:r>
-              <w:t>wlPt</w:t>
-            </w:r>
-            <w:proofErr w:type="spellEnd"/>
-            <w:r>
-              <w:t>[0],</w:t>
-            </w:r>
-            <w:proofErr w:type="spellStart"/>
-            <w:r>
-              <w:t>wlPt</w:t>
-            </w:r>
-            <w:proofErr w:type="spellEnd"/>
-            <w:r>
-              <w:t>[1]]</w:t>
+            <w:r>
+              <w:t>wlGrid[wlPt[0],wlPt[1]]</w:t>
             </w:r>
             <w:r>
               <w:t xml:space="preserve"> </w:t>
@@ -2137,13 +2178,8 @@
             <w:r>
               <w:t xml:space="preserve">Add code to modify </w:t>
             </w:r>
-            <w:proofErr w:type="spellStart"/>
-            <w:r>
-              <w:t>flowPointsQ</w:t>
-            </w:r>
-            <w:proofErr w:type="spellEnd"/>
-            <w:r>
-              <w:t xml:space="preserve"> array values</w:t>
+            <w:r>
+              <w:t>flowPointsQ array values</w:t>
             </w:r>
             <w:r>
               <w:t xml:space="preserve"> </w:t>
@@ -2152,23 +2188,7 @@
               <w:t>e.g. to represent hydrograph</w:t>
             </w:r>
             <w:r>
-              <w:t xml:space="preserve">; </w:t>
-            </w:r>
-            <w:proofErr w:type="spellStart"/>
-            <w:r>
-              <w:t>flowPointsQ</w:t>
-            </w:r>
-            <w:proofErr w:type="spellEnd"/>
-            <w:r>
-              <w:t xml:space="preserve"> is a </w:t>
-            </w:r>
-            <w:proofErr w:type="spellStart"/>
-            <w:r>
-              <w:t>numpy</w:t>
-            </w:r>
-            <w:proofErr w:type="spellEnd"/>
-            <w:r>
-              <w:t xml:space="preserve"> array with a value for each model cell where a flow is applied.</w:t>
+              <w:t>; flowPointsQ is a numpy array with a value for each model cell where a flow is applied.</w:t>
             </w:r>
           </w:p>
         </w:tc>
@@ -2182,15 +2202,7 @@
     </w:p>
     <w:p>
       <w:r>
-        <w:t xml:space="preserve">On screen outputs while running are: simulated time, </w:t>
-      </w:r>
-      <w:proofErr w:type="spellStart"/>
-      <w:r>
-        <w:t>timestep</w:t>
-      </w:r>
-      <w:proofErr w:type="spellEnd"/>
-      <w:r>
-        <w:t xml:space="preserve">, volume in domain, active volume (i.e. in cells with depth&gt;0.1m), rainfall volume, number of drying corrections (smaller number is better), number of active cells (depth&gt;01.m), flow in, flow out, </w:t>
+        <w:t xml:space="preserve">On screen outputs while running are: simulated time, timestep, volume in domain, active volume (i.e. in cells with depth&gt;0.1m), rainfall volume, number of drying corrections (smaller number is better), number of active cells (depth&gt;01.m), flow in, flow out, </w:t>
       </w:r>
       <w:r>
         <w:t xml:space="preserve">and </w:t>
@@ -2201,6 +2213,7 @@
     </w:p>
     <w:p>
       <w:r>
+        <w:lastRenderedPageBreak/>
         <w:t xml:space="preserve">Outputs </w:t>
       </w:r>
       <w:r>
@@ -2236,13 +2249,8 @@
     </w:p>
     <w:p>
       <w:r>
-        <w:t xml:space="preserve">This step takes the CSV files output by runModel.py and generates a set of </w:t>
-      </w:r>
-      <w:proofErr w:type="spellStart"/>
-      <w:r>
-        <w:t>rasters</w:t>
-      </w:r>
-      <w:proofErr w:type="spellEnd"/>
+        <w:t>This step takes the CSV files output by runModel.py and generates a set of rasters</w:t>
+      </w:r>
       <w:r>
         <w:t xml:space="preserve"> of depths and water levels at the same resolution as the input DTM. </w:t>
       </w:r>
@@ -2284,9 +2292,6 @@
                 <w:szCs w:val="20"/>
               </w:rPr>
             </w:pPr>
-            <w:bookmarkStart w:id="0" w:name="_GoBack"/>
-            <w:bookmarkEnd w:id="0"/>
-            <w:proofErr w:type="spellStart"/>
             <w:r>
               <w:rPr>
                 <w:rFonts w:ascii="Monospac821 BT" w:hAnsi="Monospac821 BT"/>
@@ -2295,7 +2300,6 @@
               </w:rPr>
               <w:t>parametersFile</w:t>
             </w:r>
-            <w:proofErr w:type="spellEnd"/>
           </w:p>
         </w:tc>
         <w:tc>
@@ -2332,7 +2336,6 @@
                 <w:szCs w:val="20"/>
               </w:rPr>
             </w:pPr>
-            <w:proofErr w:type="spellStart"/>
             <w:r>
               <w:rPr>
                 <w:rFonts w:ascii="Monospac821 BT" w:hAnsi="Monospac821 BT"/>
@@ -2341,7 +2344,6 @@
               </w:rPr>
               <w:t>dtmFileName</w:t>
             </w:r>
-            <w:proofErr w:type="spellEnd"/>
           </w:p>
         </w:tc>
         <w:tc>
@@ -2353,13 +2355,8 @@
               <w:t>Path to the DTM file, can be in any GDAL recognised format</w:t>
             </w:r>
             <w:r>
-              <w:t xml:space="preserve">; does not have to be same resolution as used in </w:t>
-            </w:r>
-            <w:proofErr w:type="spellStart"/>
-            <w:r>
-              <w:t>buildModel</w:t>
-            </w:r>
-            <w:proofErr w:type="spellEnd"/>
+              <w:t>; does not have to be same resolution as used in buildModel</w:t>
+            </w:r>
           </w:p>
         </w:tc>
         <w:tc>
@@ -2386,7 +2383,6 @@
                 <w:szCs w:val="20"/>
               </w:rPr>
             </w:pPr>
-            <w:proofErr w:type="spellStart"/>
             <w:r>
               <w:rPr>
                 <w:rFonts w:ascii="Monospac821 BT" w:hAnsi="Monospac821 BT"/>
@@ -2395,7 +2391,6 @@
               </w:rPr>
               <w:t>useTempTopoFile</w:t>
             </w:r>
-            <w:proofErr w:type="spellEnd"/>
           </w:p>
         </w:tc>
         <w:tc>
@@ -2443,34 +2438,14 @@
                 <w:szCs w:val="20"/>
               </w:rPr>
             </w:pPr>
-            <w:proofErr w:type="spellStart"/>
-            <w:r>
-              <w:rPr>
-                <w:rFonts w:ascii="Monospac821 BT" w:hAnsi="Monospac821 BT"/>
-                <w:sz w:val="20"/>
-                <w:szCs w:val="20"/>
-              </w:rPr>
-              <w:t>noDataValue</w:t>
-            </w:r>
-            <w:proofErr w:type="spellEnd"/>
-            <w:r>
-              <w:rPr>
-                <w:rFonts w:ascii="Monospac821 BT" w:hAnsi="Monospac821 BT"/>
-                <w:sz w:val="20"/>
-                <w:szCs w:val="20"/>
-              </w:rPr>
-              <w:t xml:space="preserve"> and </w:t>
-            </w:r>
-            <w:proofErr w:type="spellStart"/>
-            <w:r>
-              <w:rPr>
-                <w:rFonts w:ascii="Monospac821 BT" w:hAnsi="Monospac821 BT"/>
-                <w:sz w:val="20"/>
-                <w:szCs w:val="20"/>
-              </w:rPr>
-              <w:t>noDataReplacement</w:t>
-            </w:r>
-            <w:proofErr w:type="spellEnd"/>
+            <w:r>
+              <w:rPr>
+                <w:rFonts w:ascii="Monospac821 BT" w:hAnsi="Monospac821 BT"/>
+                <w:sz w:val="20"/>
+                <w:szCs w:val="20"/>
+              </w:rPr>
+              <w:t>noDataValue and noDataReplacement</w:t>
+            </w:r>
           </w:p>
         </w:tc>
         <w:tc>
@@ -2507,7 +2482,6 @@
                 <w:szCs w:val="20"/>
               </w:rPr>
             </w:pPr>
-            <w:proofErr w:type="spellStart"/>
             <w:r>
               <w:rPr>
                 <w:rFonts w:ascii="Monospac821 BT" w:hAnsi="Monospac821 BT"/>
@@ -2516,7 +2490,6 @@
               </w:rPr>
               <w:t>resultsDirectory</w:t>
             </w:r>
-            <w:proofErr w:type="spellEnd"/>
           </w:p>
         </w:tc>
         <w:tc>
@@ -2525,15 +2498,7 @@
           </w:tcPr>
           <w:p>
             <w:r>
-              <w:t xml:space="preserve">Folder where CSV outputs from </w:t>
-            </w:r>
-            <w:proofErr w:type="spellStart"/>
-            <w:r>
-              <w:t>runModel</w:t>
-            </w:r>
-            <w:proofErr w:type="spellEnd"/>
-            <w:r>
-              <w:t xml:space="preserve"> are stored</w:t>
+              <w:t>Folder where CSV outputs from runModel are stored</w:t>
             </w:r>
           </w:p>
         </w:tc>
@@ -2561,7 +2526,6 @@
                 <w:szCs w:val="20"/>
               </w:rPr>
             </w:pPr>
-            <w:proofErr w:type="spellStart"/>
             <w:r>
               <w:rPr>
                 <w:rFonts w:ascii="Monospac821 BT" w:hAnsi="Monospac821 BT"/>
@@ -2570,7 +2534,6 @@
               </w:rPr>
               <w:t>resultsPrefix</w:t>
             </w:r>
-            <w:proofErr w:type="spellEnd"/>
           </w:p>
         </w:tc>
         <w:tc>
@@ -2582,15 +2545,7 @@
               <w:t xml:space="preserve">Prefix </w:t>
             </w:r>
             <w:r>
-              <w:t xml:space="preserve">of </w:t>
-            </w:r>
-            <w:proofErr w:type="spellStart"/>
-            <w:r>
-              <w:t>runModel</w:t>
-            </w:r>
-            <w:proofErr w:type="spellEnd"/>
-            <w:r>
-              <w:t xml:space="preserve"> outputs</w:t>
+              <w:t>of runModel outputs</w:t>
             </w:r>
           </w:p>
         </w:tc>
@@ -2618,7 +2573,6 @@
                 <w:szCs w:val="20"/>
               </w:rPr>
             </w:pPr>
-            <w:proofErr w:type="spellStart"/>
             <w:r>
               <w:rPr>
                 <w:rFonts w:ascii="Monospac821 BT" w:hAnsi="Monospac821 BT"/>
@@ -2627,7 +2581,6 @@
               </w:rPr>
               <w:t>processMax</w:t>
             </w:r>
-            <w:proofErr w:type="spellEnd"/>
           </w:p>
         </w:tc>
         <w:tc>
@@ -2664,7 +2617,6 @@
                 <w:szCs w:val="20"/>
               </w:rPr>
             </w:pPr>
-            <w:proofErr w:type="spellStart"/>
             <w:r>
               <w:rPr>
                 <w:rFonts w:ascii="Monospac821 BT" w:hAnsi="Monospac821 BT"/>
@@ -2673,7 +2625,6 @@
               </w:rPr>
               <w:t>processEnd</w:t>
             </w:r>
-            <w:proofErr w:type="spellEnd"/>
           </w:p>
         </w:tc>
         <w:tc>
@@ -2710,7 +2661,6 @@
                 <w:szCs w:val="20"/>
               </w:rPr>
             </w:pPr>
-            <w:proofErr w:type="spellStart"/>
             <w:r>
               <w:rPr>
                 <w:rFonts w:ascii="Monospac821 BT" w:hAnsi="Monospac821 BT"/>
@@ -2719,7 +2669,6 @@
               </w:rPr>
               <w:t>defaultDepth</w:t>
             </w:r>
-            <w:proofErr w:type="spellEnd"/>
           </w:p>
         </w:tc>
         <w:tc>
@@ -2728,13 +2677,8 @@
           </w:tcPr>
           <w:p>
             <w:r>
-              <w:t xml:space="preserve">Depth burned into </w:t>
-            </w:r>
-            <w:proofErr w:type="spellStart"/>
-            <w:r>
-              <w:t>flowpaths</w:t>
-            </w:r>
-            <w:proofErr w:type="spellEnd"/>
+              <w:t>Depth burned into flowpaths</w:t>
+            </w:r>
           </w:p>
         </w:tc>
         <w:tc>
@@ -2761,7 +2705,6 @@
                 <w:szCs w:val="20"/>
               </w:rPr>
             </w:pPr>
-            <w:proofErr w:type="spellStart"/>
             <w:r>
               <w:rPr>
                 <w:rFonts w:ascii="Monospac821 BT" w:hAnsi="Monospac821 BT"/>
@@ -2770,7 +2713,6 @@
               </w:rPr>
               <w:t>flowThreshold</w:t>
             </w:r>
-            <w:proofErr w:type="spellEnd"/>
           </w:p>
         </w:tc>
         <w:tc>
@@ -2825,7 +2767,6 @@
                 <w:szCs w:val="20"/>
               </w:rPr>
             </w:pPr>
-            <w:proofErr w:type="spellStart"/>
             <w:r>
               <w:rPr>
                 <w:rFonts w:ascii="Monospac821 BT" w:hAnsi="Monospac821 BT"/>
@@ -2834,7 +2775,6 @@
               </w:rPr>
               <w:t>reservoirsPresent</w:t>
             </w:r>
-            <w:proofErr w:type="spellEnd"/>
           </w:p>
         </w:tc>
         <w:tc>
@@ -2872,39 +2812,7 @@
         <w:t>To make processing of the outputs</w:t>
       </w:r>
       <w:r>
-        <w:t xml:space="preserve"> manageable they are split into tiles, all tiles are joined in a </w:t>
-      </w:r>
-      <w:proofErr w:type="spellStart"/>
-      <w:r>
-        <w:t>vrt</w:t>
-      </w:r>
-      <w:proofErr w:type="spellEnd"/>
-      <w:r>
-        <w:t>. The _depth and _</w:t>
-      </w:r>
-      <w:proofErr w:type="spellStart"/>
-      <w:r>
-        <w:t>wl</w:t>
-      </w:r>
-      <w:proofErr w:type="spellEnd"/>
-      <w:r>
-        <w:t xml:space="preserve"> are the raw depth and water level outputs; _</w:t>
-      </w:r>
-      <w:proofErr w:type="spellStart"/>
-      <w:r>
-        <w:t>lfp</w:t>
-      </w:r>
-      <w:proofErr w:type="spellEnd"/>
-      <w:r>
-        <w:t xml:space="preserve"> is the output of a lazy flow path algorithm which aims to link up disconnected flood areas based on the most likely flow path between them; and _merge is a combination of the _depth and _</w:t>
-      </w:r>
-      <w:proofErr w:type="spellStart"/>
-      <w:r>
-        <w:t>lfp</w:t>
-      </w:r>
-      <w:proofErr w:type="spellEnd"/>
-      <w:r>
-        <w:t xml:space="preserve"> outputs.</w:t>
+        <w:t xml:space="preserve"> manageable they are split into tiles, all tiles are joined in a vrt. The _depth and _wl are the raw depth and water level outputs; _lfp is the output of a lazy flow path algorithm which aims to link up disconnected flood areas based on the most likely flow path between them; and _merge is a combination of the _depth and _lfp outputs.</w:t>
       </w:r>
     </w:p>
     <w:sectPr>
@@ -3423,6 +3331,232 @@
     </w:lvl>
   </w:abstractNum>
   <w:abstractNum w:abstractNumId="3" w15:restartNumberingAfterBreak="0">
+    <w:nsid w:val="45A91DEA"/>
+    <w:multiLevelType w:val="hybridMultilevel"/>
+    <w:tmpl w:val="9518205A"/>
+    <w:lvl w:ilvl="0" w:tplc="08090001">
+      <w:start w:val="1"/>
+      <w:numFmt w:val="bullet"/>
+      <w:lvlText w:val=""/>
+      <w:lvlJc w:val="left"/>
+      <w:pPr>
+        <w:ind w:left="3600" w:hanging="360"/>
+      </w:pPr>
+      <w:rPr>
+        <w:rFonts w:ascii="Symbol" w:hAnsi="Symbol" w:hint="default"/>
+      </w:rPr>
+    </w:lvl>
+    <w:lvl w:ilvl="1" w:tplc="08090003" w:tentative="1">
+      <w:start w:val="1"/>
+      <w:numFmt w:val="bullet"/>
+      <w:lvlText w:val="o"/>
+      <w:lvlJc w:val="left"/>
+      <w:pPr>
+        <w:ind w:left="4320" w:hanging="360"/>
+      </w:pPr>
+      <w:rPr>
+        <w:rFonts w:ascii="Courier New" w:hAnsi="Courier New" w:cs="Courier New" w:hint="default"/>
+      </w:rPr>
+    </w:lvl>
+    <w:lvl w:ilvl="2" w:tplc="08090005" w:tentative="1">
+      <w:start w:val="1"/>
+      <w:numFmt w:val="bullet"/>
+      <w:lvlText w:val=""/>
+      <w:lvlJc w:val="left"/>
+      <w:pPr>
+        <w:ind w:left="5040" w:hanging="360"/>
+      </w:pPr>
+      <w:rPr>
+        <w:rFonts w:ascii="Wingdings" w:hAnsi="Wingdings" w:hint="default"/>
+      </w:rPr>
+    </w:lvl>
+    <w:lvl w:ilvl="3" w:tplc="08090001" w:tentative="1">
+      <w:start w:val="1"/>
+      <w:numFmt w:val="bullet"/>
+      <w:lvlText w:val=""/>
+      <w:lvlJc w:val="left"/>
+      <w:pPr>
+        <w:ind w:left="5760" w:hanging="360"/>
+      </w:pPr>
+      <w:rPr>
+        <w:rFonts w:ascii="Symbol" w:hAnsi="Symbol" w:hint="default"/>
+      </w:rPr>
+    </w:lvl>
+    <w:lvl w:ilvl="4" w:tplc="08090003" w:tentative="1">
+      <w:start w:val="1"/>
+      <w:numFmt w:val="bullet"/>
+      <w:lvlText w:val="o"/>
+      <w:lvlJc w:val="left"/>
+      <w:pPr>
+        <w:ind w:left="6480" w:hanging="360"/>
+      </w:pPr>
+      <w:rPr>
+        <w:rFonts w:ascii="Courier New" w:hAnsi="Courier New" w:cs="Courier New" w:hint="default"/>
+      </w:rPr>
+    </w:lvl>
+    <w:lvl w:ilvl="5" w:tplc="08090005" w:tentative="1">
+      <w:start w:val="1"/>
+      <w:numFmt w:val="bullet"/>
+      <w:lvlText w:val=""/>
+      <w:lvlJc w:val="left"/>
+      <w:pPr>
+        <w:ind w:left="7200" w:hanging="360"/>
+      </w:pPr>
+      <w:rPr>
+        <w:rFonts w:ascii="Wingdings" w:hAnsi="Wingdings" w:hint="default"/>
+      </w:rPr>
+    </w:lvl>
+    <w:lvl w:ilvl="6" w:tplc="08090001" w:tentative="1">
+      <w:start w:val="1"/>
+      <w:numFmt w:val="bullet"/>
+      <w:lvlText w:val=""/>
+      <w:lvlJc w:val="left"/>
+      <w:pPr>
+        <w:ind w:left="7920" w:hanging="360"/>
+      </w:pPr>
+      <w:rPr>
+        <w:rFonts w:ascii="Symbol" w:hAnsi="Symbol" w:hint="default"/>
+      </w:rPr>
+    </w:lvl>
+    <w:lvl w:ilvl="7" w:tplc="08090003" w:tentative="1">
+      <w:start w:val="1"/>
+      <w:numFmt w:val="bullet"/>
+      <w:lvlText w:val="o"/>
+      <w:lvlJc w:val="left"/>
+      <w:pPr>
+        <w:ind w:left="8640" w:hanging="360"/>
+      </w:pPr>
+      <w:rPr>
+        <w:rFonts w:ascii="Courier New" w:hAnsi="Courier New" w:cs="Courier New" w:hint="default"/>
+      </w:rPr>
+    </w:lvl>
+    <w:lvl w:ilvl="8" w:tplc="08090005" w:tentative="1">
+      <w:start w:val="1"/>
+      <w:numFmt w:val="bullet"/>
+      <w:lvlText w:val=""/>
+      <w:lvlJc w:val="left"/>
+      <w:pPr>
+        <w:ind w:left="9360" w:hanging="360"/>
+      </w:pPr>
+      <w:rPr>
+        <w:rFonts w:ascii="Wingdings" w:hAnsi="Wingdings" w:hint="default"/>
+      </w:rPr>
+    </w:lvl>
+  </w:abstractNum>
+  <w:abstractNum w:abstractNumId="4" w15:restartNumberingAfterBreak="0">
+    <w:nsid w:val="53203874"/>
+    <w:multiLevelType w:val="hybridMultilevel"/>
+    <w:tmpl w:val="CD9E9B70"/>
+    <w:lvl w:ilvl="0" w:tplc="08090001">
+      <w:start w:val="1"/>
+      <w:numFmt w:val="bullet"/>
+      <w:lvlText w:val=""/>
+      <w:lvlJc w:val="left"/>
+      <w:pPr>
+        <w:ind w:left="720" w:hanging="360"/>
+      </w:pPr>
+      <w:rPr>
+        <w:rFonts w:ascii="Symbol" w:hAnsi="Symbol" w:hint="default"/>
+      </w:rPr>
+    </w:lvl>
+    <w:lvl w:ilvl="1" w:tplc="08090003" w:tentative="1">
+      <w:start w:val="1"/>
+      <w:numFmt w:val="bullet"/>
+      <w:lvlText w:val="o"/>
+      <w:lvlJc w:val="left"/>
+      <w:pPr>
+        <w:ind w:left="1440" w:hanging="360"/>
+      </w:pPr>
+      <w:rPr>
+        <w:rFonts w:ascii="Courier New" w:hAnsi="Courier New" w:cs="Courier New" w:hint="default"/>
+      </w:rPr>
+    </w:lvl>
+    <w:lvl w:ilvl="2" w:tplc="08090005" w:tentative="1">
+      <w:start w:val="1"/>
+      <w:numFmt w:val="bullet"/>
+      <w:lvlText w:val=""/>
+      <w:lvlJc w:val="left"/>
+      <w:pPr>
+        <w:ind w:left="2160" w:hanging="360"/>
+      </w:pPr>
+      <w:rPr>
+        <w:rFonts w:ascii="Wingdings" w:hAnsi="Wingdings" w:hint="default"/>
+      </w:rPr>
+    </w:lvl>
+    <w:lvl w:ilvl="3" w:tplc="08090001" w:tentative="1">
+      <w:start w:val="1"/>
+      <w:numFmt w:val="bullet"/>
+      <w:lvlText w:val=""/>
+      <w:lvlJc w:val="left"/>
+      <w:pPr>
+        <w:ind w:left="2880" w:hanging="360"/>
+      </w:pPr>
+      <w:rPr>
+        <w:rFonts w:ascii="Symbol" w:hAnsi="Symbol" w:hint="default"/>
+      </w:rPr>
+    </w:lvl>
+    <w:lvl w:ilvl="4" w:tplc="08090003" w:tentative="1">
+      <w:start w:val="1"/>
+      <w:numFmt w:val="bullet"/>
+      <w:lvlText w:val="o"/>
+      <w:lvlJc w:val="left"/>
+      <w:pPr>
+        <w:ind w:left="3600" w:hanging="360"/>
+      </w:pPr>
+      <w:rPr>
+        <w:rFonts w:ascii="Courier New" w:hAnsi="Courier New" w:cs="Courier New" w:hint="default"/>
+      </w:rPr>
+    </w:lvl>
+    <w:lvl w:ilvl="5" w:tplc="08090005" w:tentative="1">
+      <w:start w:val="1"/>
+      <w:numFmt w:val="bullet"/>
+      <w:lvlText w:val=""/>
+      <w:lvlJc w:val="left"/>
+      <w:pPr>
+        <w:ind w:left="4320" w:hanging="360"/>
+      </w:pPr>
+      <w:rPr>
+        <w:rFonts w:ascii="Wingdings" w:hAnsi="Wingdings" w:hint="default"/>
+      </w:rPr>
+    </w:lvl>
+    <w:lvl w:ilvl="6" w:tplc="08090001" w:tentative="1">
+      <w:start w:val="1"/>
+      <w:numFmt w:val="bullet"/>
+      <w:lvlText w:val=""/>
+      <w:lvlJc w:val="left"/>
+      <w:pPr>
+        <w:ind w:left="5040" w:hanging="360"/>
+      </w:pPr>
+      <w:rPr>
+        <w:rFonts w:ascii="Symbol" w:hAnsi="Symbol" w:hint="default"/>
+      </w:rPr>
+    </w:lvl>
+    <w:lvl w:ilvl="7" w:tplc="08090003" w:tentative="1">
+      <w:start w:val="1"/>
+      <w:numFmt w:val="bullet"/>
+      <w:lvlText w:val="o"/>
+      <w:lvlJc w:val="left"/>
+      <w:pPr>
+        <w:ind w:left="5760" w:hanging="360"/>
+      </w:pPr>
+      <w:rPr>
+        <w:rFonts w:ascii="Courier New" w:hAnsi="Courier New" w:cs="Courier New" w:hint="default"/>
+      </w:rPr>
+    </w:lvl>
+    <w:lvl w:ilvl="8" w:tplc="08090005" w:tentative="1">
+      <w:start w:val="1"/>
+      <w:numFmt w:val="bullet"/>
+      <w:lvlText w:val=""/>
+      <w:lvlJc w:val="left"/>
+      <w:pPr>
+        <w:ind w:left="6480" w:hanging="360"/>
+      </w:pPr>
+      <w:rPr>
+        <w:rFonts w:ascii="Wingdings" w:hAnsi="Wingdings" w:hint="default"/>
+      </w:rPr>
+    </w:lvl>
+  </w:abstractNum>
+  <w:abstractNum w:abstractNumId="5" w15:restartNumberingAfterBreak="0">
     <w:nsid w:val="5F156DFF"/>
     <w:multiLevelType w:val="hybridMultilevel"/>
     <w:tmpl w:val="316695D6"/>
@@ -3508,7 +3642,7 @@
       </w:pPr>
     </w:lvl>
   </w:abstractNum>
-  <w:abstractNum w:abstractNumId="4" w15:restartNumberingAfterBreak="0">
+  <w:abstractNum w:abstractNumId="6" w15:restartNumberingAfterBreak="0">
     <w:nsid w:val="7F3149AE"/>
     <w:multiLevelType w:val="hybridMultilevel"/>
     <w:tmpl w:val="DDFEDF8A"/>
@@ -3622,7 +3756,7 @@
     </w:lvl>
   </w:abstractNum>
   <w:num w:numId="1">
-    <w:abstractNumId w:val="4"/>
+    <w:abstractNumId w:val="6"/>
   </w:num>
   <w:num w:numId="2">
     <w:abstractNumId w:val="2"/>
@@ -3634,7 +3768,13 @@
     <w:abstractNumId w:val="1"/>
   </w:num>
   <w:num w:numId="5">
+    <w:abstractNumId w:val="5"/>
+  </w:num>
+  <w:num w:numId="6">
     <w:abstractNumId w:val="3"/>
+  </w:num>
+  <w:num w:numId="7">
+    <w:abstractNumId w:val="4"/>
   </w:num>
 </w:numbering>
 </file>
@@ -4434,7 +4574,7 @@
 </file>
 
 <file path=customXml/itemProps1.xml><?xml version="1.0" encoding="utf-8"?>
-<ds:datastoreItem xmlns:ds="http://schemas.openxmlformats.org/officeDocument/2006/customXml" ds:itemID="{141157F0-96A4-4D0E-BAB2-4C03A18391FE}">
+<ds:datastoreItem xmlns:ds="http://schemas.openxmlformats.org/officeDocument/2006/customXml" ds:itemID="{B27A81A4-CD6A-4752-9CD7-9EAEEB1EBE81}">
   <ds:schemaRefs>
     <ds:schemaRef ds:uri="http://schemas.openxmlformats.org/officeDocument/2006/bibliography"/>
   </ds:schemaRefs>

</xml_diff>